<commit_message>
Updated promotion letters with Neal's new e-mail address
</commit_message>
<xml_diff>
--- a/promotion/chem-dept-chair-letter.docx
+++ b/promotion/chem-dept-chair-letter.docx
@@ -166,8 +166,6 @@
       <w:r>
         <w:t xml:space="preserve">                                                                                                                                 </w:t>
       </w:r>
-      <w:bookmarkStart w:id="0" w:name="_GoBack"/>
-      <w:bookmarkEnd w:id="0"/>
     </w:p>
     <w:p/>
     <w:p>
@@ -463,13 +461,18 @@
         <w:t xml:space="preserve">to present their research, hear lecturers of renown and to network with other science professionals.  </w:t>
       </w:r>
       <w:r>
-        <w:t>Our plenary speaker</w:t>
-      </w:r>
-      <w:r>
-        <w:t xml:space="preserve"> on Wednesday, May 27, </w:t>
-      </w:r>
-      <w:r>
-        <w:t xml:space="preserve">will be </w:t>
+        <w:t xml:space="preserve">Our </w:t>
+      </w:r>
+      <w:r>
+        <w:t xml:space="preserve">roster of </w:t>
+      </w:r>
+      <w:bookmarkStart w:id="0" w:name="_GoBack"/>
+      <w:bookmarkEnd w:id="0"/>
+      <w:r>
+        <w:t>speakers includes</w:t>
+      </w:r>
+      <w:r>
+        <w:t xml:space="preserve"> </w:t>
       </w:r>
       <w:r>
         <w:rPr>
@@ -481,16 +484,59 @@
         <w:rPr>
           <w:b/>
         </w:rPr>
-        <w:t>,</w:t>
-      </w:r>
-      <w:r>
         <w:t xml:space="preserve"> </w:t>
       </w:r>
       <w:r>
-        <w:t xml:space="preserve">an </w:t>
-      </w:r>
-      <w:r>
-        <w:t>award-winning faculty member at the University of Illinois in Urbana-Champaign.</w:t>
+        <w:t xml:space="preserve">of </w:t>
+      </w:r>
+      <w:r>
+        <w:t>the University of Illinois in Urbana-Champaign</w:t>
+      </w:r>
+      <w:r>
+        <w:t xml:space="preserve">, </w:t>
+      </w:r>
+      <w:r>
+        <w:rPr>
+          <w:b/>
+        </w:rPr>
+        <w:t xml:space="preserve">Dr. Dustin </w:t>
+      </w:r>
+      <w:proofErr w:type="spellStart"/>
+      <w:r>
+        <w:rPr>
+          <w:b/>
+        </w:rPr>
+        <w:t>Mergott</w:t>
+      </w:r>
+      <w:proofErr w:type="spellEnd"/>
+      <w:r>
+        <w:t xml:space="preserve"> of Eli Lilly &amp; Co. and </w:t>
+      </w:r>
+      <w:r>
+        <w:rPr>
+          <w:b/>
+        </w:rPr>
+        <w:t xml:space="preserve">Dr. Joan </w:t>
+      </w:r>
+      <w:proofErr w:type="spellStart"/>
+      <w:r>
+        <w:rPr>
+          <w:b/>
+        </w:rPr>
+        <w:t>Brennecke</w:t>
+      </w:r>
+      <w:proofErr w:type="spellEnd"/>
+      <w:r>
+        <w:t xml:space="preserve"> of </w:t>
+      </w:r>
+      <w:r>
+        <w:t xml:space="preserve">the University of </w:t>
+      </w:r>
+      <w:r>
+        <w:t>Notre Dame</w:t>
+      </w:r>
+      <w:r>
+        <w:t>.</w:t>
       </w:r>
     </w:p>
     <w:p/>
@@ -561,7 +607,19 @@
           <w:rPr>
             <w:rStyle w:val="Hyperlink"/>
           </w:rPr>
-          <w:t>nealfox@comcast.net</w:t>
+          <w:t>neal</w:t>
+        </w:r>
+        <w:r>
+          <w:rPr>
+            <w:rStyle w:val="Hyperlink"/>
+          </w:rPr>
+          <w:t>m</w:t>
+        </w:r>
+        <w:r>
+          <w:rPr>
+            <w:rStyle w:val="Hyperlink"/>
+          </w:rPr>
+          <w:t>fox@comcast.net</w:t>
         </w:r>
       </w:hyperlink>
       <w:r>
@@ -856,6 +914,18 @@
       <w:lang w:eastAsia="en-US"/>
     </w:rPr>
   </w:style>
+  <w:style w:type="character" w:styleId="FollowedHyperlink">
+    <w:name w:val="FollowedHyperlink"/>
+    <w:basedOn w:val="DefaultParagraphFont"/>
+    <w:uiPriority w:val="99"/>
+    <w:semiHidden/>
+    <w:unhideWhenUsed/>
+    <w:rsid w:val="003F3BCE"/>
+    <w:rPr>
+      <w:color w:val="800080" w:themeColor="followedHyperlink"/>
+      <w:u w:val="single"/>
+    </w:rPr>
+  </w:style>
 </w:styles>
 </file>
 
@@ -1082,6 +1152,18 @@
       <w:sz w:val="18"/>
       <w:szCs w:val="18"/>
       <w:lang w:eastAsia="en-US"/>
+    </w:rPr>
+  </w:style>
+  <w:style w:type="character" w:styleId="FollowedHyperlink">
+    <w:name w:val="FollowedHyperlink"/>
+    <w:basedOn w:val="DefaultParagraphFont"/>
+    <w:uiPriority w:val="99"/>
+    <w:semiHidden/>
+    <w:unhideWhenUsed/>
+    <w:rsid w:val="003F3BCE"/>
+    <w:rPr>
+      <w:color w:val="800080" w:themeColor="followedHyperlink"/>
+      <w:u w:val="single"/>
     </w:rPr>
   </w:style>
 </w:styles>

</xml_diff>

<commit_message>
Posted bios for Denmark and Mergott speakers and updated promotion letters
</commit_message>
<xml_diff>
--- a/promotion/chem-dept-chair-letter.docx
+++ b/promotion/chem-dept-chair-letter.docx
@@ -158,116 +158,108 @@
     <w:p/>
     <w:p/>
     <w:p/>
-    <w:p/>
-    <w:p/>
-    <w:p/>
-    <w:p/>
     <w:p>
       <w:r>
-        <w:t xml:space="preserve">                                                                                                                                 </w:t>
+        <w:t xml:space="preserve">     </w:t>
       </w:r>
     </w:p>
     <w:p/>
     <w:p>
       <w:r>
-        <w:t>Dear</w:t>
-      </w:r>
-      <w:r>
-        <w:t xml:space="preserve"> Colleague:</w:t>
+        <w:t xml:space="preserve">                                                                                                                            </w:t>
       </w:r>
     </w:p>
     <w:p/>
     <w:p>
       <w:r>
-        <w:t>O</w:t>
-      </w:r>
-      <w:r>
-        <w:t xml:space="preserve">n May </w:t>
-      </w:r>
-      <w:r>
-        <w:t xml:space="preserve">27-30 </w:t>
-      </w:r>
-      <w:r>
-        <w:t xml:space="preserve">of 2015 the Great Lakes and Central Regions of the American Chemical Society have the privilege of hosting a Joint Regional Meeting at the Amway Grand Hotel and </w:t>
-      </w:r>
-      <w:proofErr w:type="spellStart"/>
-      <w:r>
-        <w:t>DeVos</w:t>
-      </w:r>
-      <w:proofErr w:type="spellEnd"/>
-      <w:r>
-        <w:t xml:space="preserve"> </w:t>
-      </w:r>
-      <w:r>
-        <w:t>Place</w:t>
-      </w:r>
-      <w:r>
-        <w:t xml:space="preserve"> in downtown Grand Rapids, Michigan.  Capitalizing on the interests in our geographic area, the three </w:t>
-      </w:r>
-      <w:r>
-        <w:rPr>
-          <w:b/>
-        </w:rPr>
-        <w:t xml:space="preserve">focus </w:t>
-      </w:r>
-      <w:r>
-        <w:rPr>
-          <w:b/>
-        </w:rPr>
-        <w:t>themes</w:t>
-      </w:r>
-      <w:r>
-        <w:t xml:space="preserve"> chosen for the meeting are </w:t>
-      </w:r>
-      <w:r>
-        <w:rPr>
-          <w:b/>
-        </w:rPr>
-        <w:t xml:space="preserve">Food, Health, </w:t>
-      </w:r>
-      <w:proofErr w:type="gramStart"/>
-      <w:r>
-        <w:rPr>
-          <w:b/>
-        </w:rPr>
-        <w:t>Environment</w:t>
-      </w:r>
-      <w:proofErr w:type="gramEnd"/>
-      <w:r>
-        <w:t>.</w:t>
+        <w:t>Dear</w:t>
+      </w:r>
+      <w:r>
+        <w:t xml:space="preserve"> Colleague:</w:t>
       </w:r>
     </w:p>
     <w:p/>
     <w:p>
       <w:r>
-        <w:t xml:space="preserve">We would like to urge you to </w:t>
-      </w:r>
-      <w:r>
-        <w:t xml:space="preserve">encourage your faculty and students to participate by </w:t>
-      </w:r>
-      <w:r>
-        <w:t xml:space="preserve">organizing one or more symposia in any area of chemistry and/or based on one of our </w:t>
-      </w:r>
-      <w:r>
-        <w:rPr>
-          <w:b/>
-        </w:rPr>
-        <w:t>focus themes</w:t>
-      </w:r>
-      <w:r>
-        <w:rPr>
-          <w:b/>
-        </w:rPr>
-        <w:t>,</w:t>
-      </w:r>
-      <w:r>
-        <w:rPr>
-          <w:b/>
-        </w:rPr>
+        <w:t>O</w:t>
+      </w:r>
+      <w:r>
+        <w:t xml:space="preserve">n May </w:t>
+      </w:r>
+      <w:r>
+        <w:t xml:space="preserve">27-30 </w:t>
+      </w:r>
+      <w:r>
+        <w:t xml:space="preserve">of 2015 the Great Lakes and Central Regions of the American Chemical Society have the privilege of hosting a Joint Regional Meeting at the Amway Grand Hotel and </w:t>
+      </w:r>
+      <w:proofErr w:type="spellStart"/>
+      <w:r>
+        <w:t>DeVos</w:t>
+      </w:r>
+      <w:proofErr w:type="spellEnd"/>
+      <w:r>
         <w:t xml:space="preserve"> </w:t>
       </w:r>
       <w:r>
-        <w:t>and</w:t>
+        <w:t>Place</w:t>
+      </w:r>
+      <w:r>
+        <w:t xml:space="preserve"> in downtown Grand Rapids, Michigan.  Capitalizing on the interests in our geographic area, the three </w:t>
+      </w:r>
+      <w:r>
+        <w:rPr>
+          <w:b/>
+        </w:rPr>
+        <w:t xml:space="preserve">focus </w:t>
+      </w:r>
+      <w:r>
+        <w:rPr>
+          <w:b/>
+        </w:rPr>
+        <w:t>themes</w:t>
+      </w:r>
+      <w:r>
+        <w:t xml:space="preserve"> chosen for the meeting are </w:t>
+      </w:r>
+      <w:r>
+        <w:rPr>
+          <w:b/>
+        </w:rPr>
+        <w:t xml:space="preserve">Food, Health, </w:t>
+      </w:r>
+      <w:proofErr w:type="gramStart"/>
+      <w:r>
+        <w:rPr>
+          <w:b/>
+        </w:rPr>
+        <w:t>Environment</w:t>
+      </w:r>
+      <w:proofErr w:type="gramEnd"/>
+      <w:r>
+        <w:t>.</w:t>
+      </w:r>
+    </w:p>
+    <w:p/>
+    <w:p>
+      <w:r>
+        <w:t xml:space="preserve">Encompassing primarily the full states of Illinois, Indiana, Michigan, Minnesota, Ohio, North and South Dakota and Wisconsin, this meeting offers affordable accessibility to faculty and students to present their </w:t>
+      </w:r>
+      <w:proofErr w:type="gramStart"/>
+      <w:r>
+        <w:t>research,</w:t>
+      </w:r>
+      <w:proofErr w:type="gramEnd"/>
+      <w:r>
+        <w:t xml:space="preserve"> hear lecturers of renown and to network with other science professionals. </w:t>
+      </w:r>
+      <w:r>
+        <w:t xml:space="preserve"> Our roster of speakers includes </w:t>
+      </w:r>
+      <w:r>
+        <w:rPr>
+          <w:b/>
+        </w:rPr>
+        <w:t>Dr. Scott Denmark</w:t>
       </w:r>
       <w:r>
         <w:rPr>
@@ -276,76 +268,65 @@
         <w:t xml:space="preserve"> </w:t>
       </w:r>
       <w:r>
-        <w:t>to</w:t>
-      </w:r>
-      <w:r>
-        <w:rPr>
-          <w:b/>
-        </w:rPr>
-        <w:t xml:space="preserve"> </w:t>
-      </w:r>
-      <w:r>
-        <w:t xml:space="preserve">consider </w:t>
-      </w:r>
-      <w:r>
-        <w:t xml:space="preserve">presenting </w:t>
-      </w:r>
-      <w:r>
-        <w:t>their research</w:t>
-      </w:r>
-      <w:r>
-        <w:t>; t</w:t>
-      </w:r>
-      <w:r>
-        <w:t xml:space="preserve">hese are wonderful ways to </w:t>
-      </w:r>
-      <w:r>
-        <w:t>help</w:t>
-      </w:r>
-      <w:r>
-        <w:t xml:space="preserve"> your </w:t>
-      </w:r>
-      <w:r>
-        <w:rPr>
-          <w:b/>
-        </w:rPr>
-        <w:t>students</w:t>
-      </w:r>
-      <w:r>
-        <w:t xml:space="preserve"> in their professional </w:t>
-      </w:r>
-      <w:r>
-        <w:t>growth,</w:t>
-      </w:r>
-      <w:r>
-        <w:t xml:space="preserve"> and your </w:t>
-      </w:r>
-      <w:r>
-        <w:rPr>
-          <w:b/>
-        </w:rPr>
-        <w:t>junior and mid-career faculty</w:t>
-      </w:r>
-      <w:r>
-        <w:t xml:space="preserve"> </w:t>
-      </w:r>
-      <w:r>
-        <w:t xml:space="preserve">in </w:t>
-      </w:r>
-      <w:r>
-        <w:t>the</w:t>
-      </w:r>
-      <w:r>
-        <w:t xml:space="preserve"> </w:t>
-      </w:r>
-      <w:r>
-        <w:t>development</w:t>
-      </w:r>
-      <w:r>
-        <w:t xml:space="preserve"> of their</w:t>
-      </w:r>
-      <w:r>
-        <w:t xml:space="preserve"> professional networks.  At our website </w:t>
+        <w:t xml:space="preserve">of the University of Illinois in Urbana-Champaign, </w:t>
+      </w:r>
+      <w:r>
+        <w:rPr>
+          <w:b/>
+        </w:rPr>
+        <w:t xml:space="preserve">Dr. Dustin </w:t>
+      </w:r>
+      <w:proofErr w:type="spellStart"/>
+      <w:r>
+        <w:rPr>
+          <w:b/>
+        </w:rPr>
+        <w:t>Mergott</w:t>
+      </w:r>
+      <w:proofErr w:type="spellEnd"/>
+      <w:r>
+        <w:t xml:space="preserve"> of Eli Lilly &amp; Co. and </w:t>
+      </w:r>
+      <w:r>
+        <w:rPr>
+          <w:b/>
+        </w:rPr>
+        <w:t xml:space="preserve">Dr. Joan </w:t>
+      </w:r>
+      <w:proofErr w:type="spellStart"/>
+      <w:r>
+        <w:rPr>
+          <w:b/>
+        </w:rPr>
+        <w:t>Brennecke</w:t>
+      </w:r>
+      <w:proofErr w:type="spellEnd"/>
+      <w:r>
+        <w:t xml:space="preserve"> of the University of Notre Dame.  </w:t>
+      </w:r>
+    </w:p>
+    <w:p/>
+    <w:p>
+      <w:r>
+        <w:rPr>
+          <w:b/>
+        </w:rPr>
+        <w:t>Abstract submission</w:t>
+      </w:r>
+      <w:r>
+        <w:t xml:space="preserve"> is </w:t>
+      </w:r>
+      <w:r>
+        <w:t xml:space="preserve">now </w:t>
+      </w:r>
+      <w:r>
+        <w:t xml:space="preserve">open </w:t>
+      </w:r>
+      <w:r>
+        <w:t>(go to</w:t>
+      </w:r>
+      <w:r>
+        <w:t xml:space="preserve"> our website </w:t>
       </w:r>
       <w:hyperlink r:id="rId7" w:history="1">
         <w:r>
@@ -355,185 +336,222 @@
           <w:t>http://jglcrm2015.com</w:t>
         </w:r>
       </w:hyperlink>
+      <w:proofErr w:type="gramStart"/>
       <w:r>
         <w:t xml:space="preserve"> </w:t>
       </w:r>
       <w:r>
-        <w:t xml:space="preserve">you will find </w:t>
-      </w:r>
-      <w:r>
-        <w:t>a form for submitting symposium recommendations</w:t>
-      </w:r>
-      <w:r>
-        <w:t xml:space="preserve">.  </w:t>
-      </w:r>
-      <w:r>
-        <w:t xml:space="preserve">Our </w:t>
-      </w:r>
-      <w:r>
-        <w:t>co-</w:t>
-      </w:r>
-      <w:r>
-        <w:t>program chair</w:t>
-      </w:r>
-      <w:r>
-        <w:t>men</w:t>
-      </w:r>
-      <w:r>
-        <w:t xml:space="preserve">, Dr. James </w:t>
-      </w:r>
-      <w:proofErr w:type="spellStart"/>
-      <w:r>
-        <w:t>Kiddle</w:t>
-      </w:r>
-      <w:proofErr w:type="spellEnd"/>
-      <w:r>
-        <w:t xml:space="preserve"> at Western Michigan University </w:t>
-      </w:r>
-      <w:r>
-        <w:t>(</w:t>
-      </w:r>
-      <w:hyperlink r:id="rId8" w:history="1">
-        <w:r>
-          <w:rPr>
-            <w:rStyle w:val="Hyperlink"/>
-          </w:rPr>
-          <w:t>james.kiddle@wmich.edu</w:t>
-        </w:r>
-      </w:hyperlink>
-      <w:r>
-        <w:t xml:space="preserve">) </w:t>
-      </w:r>
-      <w:r>
-        <w:t>and Dr. Mark Thomson at Ferris State University</w:t>
+        <w:t>)</w:t>
+      </w:r>
+      <w:proofErr w:type="gramEnd"/>
+      <w:r>
+        <w:t>.  W</w:t>
+      </w:r>
+      <w:r>
+        <w:t xml:space="preserve">e </w:t>
+      </w:r>
+      <w:r>
+        <w:rPr>
+          <w:b/>
+        </w:rPr>
+        <w:t>urge you to encourage your faculty and students</w:t>
+      </w:r>
+      <w:r>
+        <w:t xml:space="preserve"> to participate</w:t>
+      </w:r>
+      <w:r>
+        <w:t>;</w:t>
+      </w:r>
+      <w:r>
+        <w:t xml:space="preserve"> t</w:t>
+      </w:r>
+      <w:r>
+        <w:t>h</w:t>
+      </w:r>
+      <w:r>
+        <w:t>is is a</w:t>
+      </w:r>
+      <w:r>
+        <w:t xml:space="preserve"> wonderful way to </w:t>
+      </w:r>
+      <w:r>
+        <w:t>help</w:t>
+      </w:r>
+      <w:r>
+        <w:t xml:space="preserve"> your </w:t>
+      </w:r>
+      <w:r>
+        <w:rPr>
+          <w:b/>
+        </w:rPr>
+        <w:t>students</w:t>
+      </w:r>
+      <w:r>
+        <w:t xml:space="preserve"> in their professional </w:t>
+      </w:r>
+      <w:r>
+        <w:t>growth,</w:t>
+      </w:r>
+      <w:r>
+        <w:t xml:space="preserve"> and your </w:t>
+      </w:r>
+      <w:r>
+        <w:rPr>
+          <w:b/>
+        </w:rPr>
+        <w:t>junior and mid-career faculty</w:t>
       </w:r>
       <w:r>
         <w:t xml:space="preserve"> </w:t>
       </w:r>
       <w:r>
-        <w:t>(</w:t>
-      </w:r>
-      <w:hyperlink r:id="rId9" w:history="1">
-        <w:r>
-          <w:rPr>
-            <w:rStyle w:val="Hyperlink"/>
-          </w:rPr>
-          <w:t>markthomson@ferris.edu</w:t>
-        </w:r>
-      </w:hyperlink>
-      <w:r>
-        <w:t>)</w:t>
-      </w:r>
-      <w:r>
-        <w:t>,</w:t>
-      </w:r>
-      <w:r>
-        <w:t xml:space="preserve"> would be delighted to hear from you.</w:t>
-      </w:r>
-      <w:r>
-        <w:t xml:space="preserve">  Please check the website regularly for updates on the preliminary program, keynote speakers</w:t>
-      </w:r>
-      <w:r>
-        <w:t>,</w:t>
-      </w:r>
-      <w:r>
-        <w:t xml:space="preserve"> and events that will make </w:t>
-      </w:r>
-      <w:r>
-        <w:t>t</w:t>
-      </w:r>
-      <w:r>
-        <w:t>he Joint Great Lakes/Central Regional Meeting a Grand Enterprise</w:t>
-      </w:r>
-      <w:r>
-        <w:t>.</w:t>
+        <w:t xml:space="preserve">in </w:t>
+      </w:r>
+      <w:r>
+        <w:t>the</w:t>
+      </w:r>
+      <w:r>
+        <w:t xml:space="preserve"> </w:t>
+      </w:r>
+      <w:r>
+        <w:t>development</w:t>
+      </w:r>
+      <w:r>
+        <w:t xml:space="preserve"> of their</w:t>
+      </w:r>
+      <w:r>
+        <w:t xml:space="preserve"> professional networks. </w:t>
+      </w:r>
+      <w:r>
+        <w:t xml:space="preserve"> </w:t>
+      </w:r>
+      <w:r>
+        <w:t>On our website y</w:t>
+      </w:r>
+      <w:r>
+        <w:t xml:space="preserve">ou may also access the </w:t>
+      </w:r>
+      <w:r>
+        <w:rPr>
+          <w:b/>
+        </w:rPr>
+        <w:t>Registration for the meeting</w:t>
+      </w:r>
+      <w:r>
+        <w:t>; t</w:t>
+      </w:r>
+      <w:r>
+        <w:t xml:space="preserve">here you will see that </w:t>
+      </w:r>
+      <w:r>
+        <w:t xml:space="preserve">in addition to planned symposia </w:t>
+      </w:r>
+      <w:r>
+        <w:t xml:space="preserve">we have </w:t>
+      </w:r>
+      <w:r>
+        <w:t xml:space="preserve">poster sessions, </w:t>
+      </w:r>
+      <w:bookmarkStart w:id="0" w:name="_GoBack"/>
+      <w:bookmarkEnd w:id="0"/>
+      <w:r>
+        <w:t xml:space="preserve">social events as well as workshops available for your professional enrichment. </w:t>
+      </w:r>
+      <w:r>
+        <w:t>Please check the website regularly for updates on the program, speakers, and other events that will make the Joint Great Lakes/Central Regional Meeting a Grand Enterprise.</w:t>
+      </w:r>
+      <w:r>
+        <w:t xml:space="preserve">  </w:t>
       </w:r>
     </w:p>
     <w:p/>
     <w:p>
       <w:r>
-        <w:t xml:space="preserve">Encompassing primarily the full states of Illinois, Indiana, Michigan, Minnesota, Ohio, North Dakota and Wisconsin this meeting offers affordable accessibility to </w:t>
-      </w:r>
-      <w:r>
-        <w:t xml:space="preserve">faculty and students </w:t>
-      </w:r>
-      <w:r>
-        <w:t xml:space="preserve">to present their research, hear lecturers of renown and to network with other science professionals.  </w:t>
-      </w:r>
-      <w:r>
-        <w:t xml:space="preserve">Our </w:t>
-      </w:r>
-      <w:r>
-        <w:t xml:space="preserve">roster of </w:t>
-      </w:r>
-      <w:bookmarkStart w:id="0" w:name="_GoBack"/>
-      <w:bookmarkEnd w:id="0"/>
-      <w:r>
-        <w:t>speakers includes</w:t>
+        <w:t xml:space="preserve">We anticipate </w:t>
+      </w:r>
+      <w:r>
+        <w:t>that our attendance will include a significant number of</w:t>
+      </w:r>
+      <w:r>
+        <w:t xml:space="preserve"> undergraduate</w:t>
+      </w:r>
+      <w:r>
+        <w:t xml:space="preserve">s, </w:t>
+      </w:r>
+      <w:r>
+        <w:t xml:space="preserve">so </w:t>
+      </w:r>
+      <w:r>
+        <w:rPr>
+          <w:b/>
+        </w:rPr>
+        <w:t xml:space="preserve">if you </w:t>
+      </w:r>
+      <w:r>
+        <w:rPr>
+          <w:b/>
+        </w:rPr>
+        <w:t>have a graduate program</w:t>
+      </w:r>
+      <w:r>
+        <w:t xml:space="preserve"> and </w:t>
+      </w:r>
+      <w:r>
+        <w:t xml:space="preserve">would like to display/advertise </w:t>
+      </w:r>
+      <w:r>
+        <w:t>at our</w:t>
       </w:r>
       <w:r>
         <w:t xml:space="preserve"> </w:t>
       </w:r>
       <w:r>
-        <w:rPr>
-          <w:b/>
-        </w:rPr>
-        <w:t>Dr. Scott Denmark</w:t>
-      </w:r>
-      <w:r>
-        <w:rPr>
-          <w:b/>
-        </w:rPr>
-        <w:t xml:space="preserve"> </w:t>
-      </w:r>
-      <w:r>
-        <w:t xml:space="preserve">of </w:t>
-      </w:r>
-      <w:r>
-        <w:t>the University of Illinois in Urbana-Champaign</w:t>
-      </w:r>
-      <w:r>
-        <w:t xml:space="preserve">, </w:t>
-      </w:r>
-      <w:r>
-        <w:rPr>
-          <w:b/>
-        </w:rPr>
-        <w:t xml:space="preserve">Dr. Dustin </w:t>
-      </w:r>
-      <w:proofErr w:type="spellStart"/>
-      <w:r>
-        <w:rPr>
-          <w:b/>
-        </w:rPr>
-        <w:t>Mergott</w:t>
-      </w:r>
-      <w:proofErr w:type="spellEnd"/>
-      <w:r>
-        <w:t xml:space="preserve"> of Eli Lilly &amp; Co. and </w:t>
-      </w:r>
-      <w:r>
-        <w:rPr>
-          <w:b/>
-        </w:rPr>
-        <w:t xml:space="preserve">Dr. Joan </w:t>
-      </w:r>
-      <w:proofErr w:type="spellStart"/>
-      <w:r>
-        <w:rPr>
-          <w:b/>
-        </w:rPr>
-        <w:t>Brennecke</w:t>
-      </w:r>
-      <w:proofErr w:type="spellEnd"/>
-      <w:r>
-        <w:t xml:space="preserve"> of </w:t>
-      </w:r>
-      <w:r>
-        <w:t xml:space="preserve">the University of </w:t>
-      </w:r>
-      <w:r>
-        <w:t>Notre Dame</w:t>
+        <w:t xml:space="preserve">exposition </w:t>
+      </w:r>
+      <w:r>
+        <w:t xml:space="preserve">you </w:t>
+      </w:r>
+      <w:r>
+        <w:t>will</w:t>
+      </w:r>
+      <w:r>
+        <w:t xml:space="preserve"> f</w:t>
+      </w:r>
+      <w:r>
+        <w:t>i</w:t>
+      </w:r>
+      <w:r>
+        <w:t>nd rele</w:t>
+      </w:r>
+      <w:r>
+        <w:t>v</w:t>
+      </w:r>
+      <w:r>
+        <w:t>ant information concerning s</w:t>
+      </w:r>
+      <w:r>
+        <w:t>p</w:t>
+      </w:r>
+      <w:r>
+        <w:t>onsorshi</w:t>
+      </w:r>
+      <w:r>
+        <w:t>p</w:t>
+      </w:r>
+      <w:r>
+        <w:t xml:space="preserve"> and costs at our </w:t>
+      </w:r>
+      <w:r>
+        <w:t>website</w:t>
+      </w:r>
+      <w:r>
+        <w:t xml:space="preserve"> under the </w:t>
+      </w:r>
+      <w:r>
+        <w:t xml:space="preserve">“Expo” </w:t>
+      </w:r>
+      <w:r>
+        <w:t>tab</w:t>
       </w:r>
       <w:r>
         <w:t>.</w:t>
@@ -583,7 +601,7 @@
       </w:r>
     </w:p>
     <w:p>
-      <w:hyperlink r:id="rId10" w:history="1">
+      <w:hyperlink r:id="rId8" w:history="1">
         <w:r>
           <w:rPr>
             <w:rStyle w:val="Hyperlink"/>
@@ -602,7 +620,7 @@
         <w:t xml:space="preserve">  </w:t>
       </w:r>
       <w:proofErr w:type="gramEnd"/>
-      <w:hyperlink r:id="rId11" w:history="1">
+      <w:hyperlink r:id="rId9" w:history="1">
         <w:r>
           <w:rPr>
             <w:rStyle w:val="Hyperlink"/>

</xml_diff>